<commit_message>
skrivit projektplan och log
</commit_message>
<xml_diff>
--- a/Loggbokmall-gränssnit-web2-webserver.docx
+++ b/Loggbokmall-gränssnit-web2-webserver.docx
@@ -955,6 +955,15 @@
                 <w:sz w:val="28"/>
                 <w:szCs w:val="28"/>
               </w:rPr>
+              <w:t>s metod och tidsplan</w:t>
+            </w:r>
+            <w:r>
+              <w:rPr>
+                <w:b/>
+                <w:bCs/>
+                <w:sz w:val="28"/>
+                <w:szCs w:val="28"/>
+              </w:rPr>
               <w:t>, lärt mig mer async javascript. Fixat filstruktur av github.</w:t>
             </w:r>
           </w:p>
@@ -997,7 +1006,7 @@
                 <w:b/>
                 <w:bCs/>
               </w:rPr>
-              <w:t xml:space="preserve">06 maj </w:t>
+              <w:t>29 mars</w:t>
             </w:r>
           </w:p>
         </w:tc>
@@ -1015,6 +1024,15 @@
                 <w:szCs w:val="28"/>
               </w:rPr>
             </w:pPr>
+            <w:r>
+              <w:rPr>
+                <w:b/>
+                <w:bCs/>
+                <w:sz w:val="28"/>
+                <w:szCs w:val="28"/>
+              </w:rPr>
+              <w:t>JA</w:t>
+            </w:r>
           </w:p>
         </w:tc>
         <w:tc>
@@ -1031,6 +1049,15 @@
                 <w:szCs w:val="28"/>
               </w:rPr>
             </w:pPr>
+            <w:r>
+              <w:rPr>
+                <w:b/>
+                <w:bCs/>
+                <w:sz w:val="28"/>
+                <w:szCs w:val="28"/>
+              </w:rPr>
+              <w:t>Skrivit projektplanens metodkapitel i stor utsträckning. Läst vidare om React.</w:t>
+            </w:r>
           </w:p>
         </w:tc>
       </w:tr>
@@ -5583,6 +5610,14 @@
 </file>
 
 <file path=customXml/item1.xml><?xml version="1.0" encoding="utf-8"?>
+<p:properties xmlns:p="http://schemas.microsoft.com/office/2006/metadata/properties" xmlns:xsi="http://www.w3.org/2001/XMLSchema-instance" xmlns:pc="http://schemas.microsoft.com/office/infopath/2007/PartnerControls">
+  <documentManagement>
+    <ReferenceId xmlns="84abbfe3-091a-40e6-86d0-11b08bfcbb8d" xsi:nil="true"/>
+  </documentManagement>
+</p:properties>
+</file>
+
+<file path=customXml/item2.xml><?xml version="1.0" encoding="utf-8"?>
 <?mso-contentType ?>
 <FormTemplates xmlns="http://schemas.microsoft.com/sharepoint/v3/contenttype/forms">
   <Display>DocumentLibraryForm</Display>
@@ -5591,19 +5626,7 @@
 </FormTemplates>
 </file>
 
-<file path=customXml/item2.xml><?xml version="1.0" encoding="utf-8"?>
-<p:properties xmlns:p="http://schemas.microsoft.com/office/2006/metadata/properties" xmlns:xsi="http://www.w3.org/2001/XMLSchema-instance" xmlns:pc="http://schemas.microsoft.com/office/infopath/2007/PartnerControls">
-  <documentManagement>
-    <ReferenceId xmlns="84abbfe3-091a-40e6-86d0-11b08bfcbb8d" xsi:nil="true"/>
-  </documentManagement>
-</p:properties>
-</file>
-
 <file path=customXml/item3.xml><?xml version="1.0" encoding="utf-8"?>
-<b:Sources xmlns:b="http://schemas.openxmlformats.org/officeDocument/2006/bibliography" xmlns="http://schemas.openxmlformats.org/officeDocument/2006/bibliography" SelectedStyle="\APA.XSL" StyleName="APA"/>
-</file>
-
-<file path=customXml/item4.xml><?xml version="1.0" encoding="utf-8"?>
 <ct:contentTypeSchema xmlns:ct="http://schemas.microsoft.com/office/2006/metadata/contentType" xmlns:ma="http://schemas.microsoft.com/office/2006/metadata/properties/metaAttributes" ct:_="" ma:_="" ma:contentTypeName="dokument" ma:contentTypeID="0x0101005889082008750348BBF3F89049F54A16" ma:contentTypeVersion="3" ma:contentTypeDescription="Skapa ett nytt dokument." ma:contentTypeScope="" ma:versionID="c6df42030ea44d18ae90d489858d9deb">
   <xsd:schema xmlns:xsd="http://www.w3.org/2001/XMLSchema" xmlns:xs="http://www.w3.org/2001/XMLSchema" xmlns:p="http://schemas.microsoft.com/office/2006/metadata/properties" xmlns:ns2="84abbfe3-091a-40e6-86d0-11b08bfcbb8d" targetNamespace="http://schemas.microsoft.com/office/2006/metadata/properties" ma:root="true" ma:fieldsID="c09d5cee99b747d1cbe1c3ba81c379dd" ns2:_="">
     <xsd:import namespace="84abbfe3-091a-40e6-86d0-11b08bfcbb8d"/>
@@ -5741,15 +5764,11 @@
 </ct:contentTypeSchema>
 </file>
 
-<file path=customXml/itemProps1.xml><?xml version="1.0" encoding="utf-8"?>
-<ds:datastoreItem xmlns:ds="http://schemas.openxmlformats.org/officeDocument/2006/customXml" ds:itemID="{C0868676-6D12-43DC-ACF3-699ED33CD6AA}">
-  <ds:schemaRefs>
-    <ds:schemaRef ds:uri="http://schemas.microsoft.com/sharepoint/v3/contenttype/forms"/>
-  </ds:schemaRefs>
-</ds:datastoreItem>
+<file path=customXml/item4.xml><?xml version="1.0" encoding="utf-8"?>
+<b:Sources xmlns:b="http://schemas.openxmlformats.org/officeDocument/2006/bibliography" xmlns="http://schemas.openxmlformats.org/officeDocument/2006/bibliography" SelectedStyle="\APA.XSL" StyleName="APA"/>
 </file>
 
-<file path=customXml/itemProps2.xml><?xml version="1.0" encoding="utf-8"?>
+<file path=customXml/itemProps1.xml><?xml version="1.0" encoding="utf-8"?>
 <ds:datastoreItem xmlns:ds="http://schemas.openxmlformats.org/officeDocument/2006/customXml" ds:itemID="{FDDC96B3-20F6-4FA7-BBF7-302831435FB0}">
   <ds:schemaRefs>
     <ds:schemaRef ds:uri="http://schemas.microsoft.com/office/2006/metadata/properties"/>
@@ -5759,15 +5778,15 @@
 </ds:datastoreItem>
 </file>
 
-<file path=customXml/itemProps3.xml><?xml version="1.0" encoding="utf-8"?>
-<ds:datastoreItem xmlns:ds="http://schemas.openxmlformats.org/officeDocument/2006/customXml" ds:itemID="{79B06E5B-B7CB-41B7-826D-F15D76F1424F}">
+<file path=customXml/itemProps2.xml><?xml version="1.0" encoding="utf-8"?>
+<ds:datastoreItem xmlns:ds="http://schemas.openxmlformats.org/officeDocument/2006/customXml" ds:itemID="{C0868676-6D12-43DC-ACF3-699ED33CD6AA}">
   <ds:schemaRefs>
-    <ds:schemaRef ds:uri="http://schemas.openxmlformats.org/officeDocument/2006/bibliography"/>
+    <ds:schemaRef ds:uri="http://schemas.microsoft.com/sharepoint/v3/contenttype/forms"/>
   </ds:schemaRefs>
 </ds:datastoreItem>
 </file>
 
-<file path=customXml/itemProps4.xml><?xml version="1.0" encoding="utf-8"?>
+<file path=customXml/itemProps3.xml><?xml version="1.0" encoding="utf-8"?>
 <ds:datastoreItem xmlns:ds="http://schemas.openxmlformats.org/officeDocument/2006/customXml" ds:itemID="{083588CA-602F-40AC-A366-E96F2B8723C5}">
   <ds:schemaRefs>
     <ds:schemaRef ds:uri="http://schemas.microsoft.com/office/2006/metadata/contentType"/>
@@ -5783,4 +5802,12 @@
     <ds:schemaRef ds:uri="http://schemas.microsoft.com/internal/obd"/>
   </ds:schemaRefs>
 </ds:datastoreItem>
+</file>
+
+<file path=customXml/itemProps4.xml><?xml version="1.0" encoding="utf-8"?>
+<ds:datastoreItem xmlns:ds="http://schemas.openxmlformats.org/officeDocument/2006/customXml" ds:itemID="{79B06E5B-B7CB-41B7-826D-F15D76F1424F}">
+  <ds:schemaRefs>
+    <ds:schemaRef ds:uri="http://schemas.openxmlformats.org/officeDocument/2006/bibliography"/>
+  </ds:schemaRefs>
+</ds:datastoreItem>
 </file>
</xml_diff>

<commit_message>
updated log and wrote method project plan
</commit_message>
<xml_diff>
--- a/Loggbokmall-gränssnit-web2-webserver.docx
+++ b/Loggbokmall-gränssnit-web2-webserver.docx
@@ -709,7 +709,107 @@
                 <w:sz w:val="28"/>
                 <w:szCs w:val="28"/>
               </w:rPr>
-              <w:t>Började leta ideer och slutade i att jag vill göra en hemsida åt en skivbutik lik southend records här i stan på torpa. Jag planerar även att använda mig av react inom projektet.</w:t>
+              <w:t xml:space="preserve">Började leta </w:t>
+            </w:r>
+            <w:proofErr w:type="spellStart"/>
+            <w:r>
+              <w:rPr>
+                <w:b/>
+                <w:bCs/>
+                <w:sz w:val="28"/>
+                <w:szCs w:val="28"/>
+              </w:rPr>
+              <w:t>ideer</w:t>
+            </w:r>
+            <w:proofErr w:type="spellEnd"/>
+            <w:r>
+              <w:rPr>
+                <w:b/>
+                <w:bCs/>
+                <w:sz w:val="28"/>
+                <w:szCs w:val="28"/>
+              </w:rPr>
+              <w:t xml:space="preserve"> och slutade i att jag vill göra en hemsida åt en skivbutik lik </w:t>
+            </w:r>
+            <w:proofErr w:type="spellStart"/>
+            <w:r>
+              <w:rPr>
+                <w:b/>
+                <w:bCs/>
+                <w:sz w:val="28"/>
+                <w:szCs w:val="28"/>
+              </w:rPr>
+              <w:t>southend</w:t>
+            </w:r>
+            <w:proofErr w:type="spellEnd"/>
+            <w:r>
+              <w:rPr>
+                <w:b/>
+                <w:bCs/>
+                <w:sz w:val="28"/>
+                <w:szCs w:val="28"/>
+              </w:rPr>
+              <w:t xml:space="preserve"> </w:t>
+            </w:r>
+            <w:proofErr w:type="spellStart"/>
+            <w:r>
+              <w:rPr>
+                <w:b/>
+                <w:bCs/>
+                <w:sz w:val="28"/>
+                <w:szCs w:val="28"/>
+              </w:rPr>
+              <w:t>records</w:t>
+            </w:r>
+            <w:proofErr w:type="spellEnd"/>
+            <w:r>
+              <w:rPr>
+                <w:b/>
+                <w:bCs/>
+                <w:sz w:val="28"/>
+                <w:szCs w:val="28"/>
+              </w:rPr>
+              <w:t xml:space="preserve"> här i stan på </w:t>
+            </w:r>
+            <w:proofErr w:type="spellStart"/>
+            <w:r>
+              <w:rPr>
+                <w:b/>
+                <w:bCs/>
+                <w:sz w:val="28"/>
+                <w:szCs w:val="28"/>
+              </w:rPr>
+              <w:t>torpa</w:t>
+            </w:r>
+            <w:proofErr w:type="spellEnd"/>
+            <w:r>
+              <w:rPr>
+                <w:b/>
+                <w:bCs/>
+                <w:sz w:val="28"/>
+                <w:szCs w:val="28"/>
+              </w:rPr>
+              <w:t xml:space="preserve">. Jag planerar även att använda mig av </w:t>
+            </w:r>
+            <w:proofErr w:type="spellStart"/>
+            <w:r>
+              <w:rPr>
+                <w:b/>
+                <w:bCs/>
+                <w:sz w:val="28"/>
+                <w:szCs w:val="28"/>
+              </w:rPr>
+              <w:t>react</w:t>
+            </w:r>
+            <w:proofErr w:type="spellEnd"/>
+            <w:r>
+              <w:rPr>
+                <w:b/>
+                <w:bCs/>
+                <w:sz w:val="28"/>
+                <w:szCs w:val="28"/>
+              </w:rPr>
+              <w:t xml:space="preserve"> inom projektet.</w:t>
             </w:r>
           </w:p>
         </w:tc>
@@ -912,14 +1012,45 @@
                 <w:szCs w:val="28"/>
               </w:rPr>
             </w:pPr>
-            <w:r>
-              <w:rPr>
-                <w:b/>
-                <w:bCs/>
-                <w:sz w:val="28"/>
-                <w:szCs w:val="28"/>
-              </w:rPr>
-              <w:t>Researchat React, skrivit</w:t>
+            <w:proofErr w:type="spellStart"/>
+            <w:r>
+              <w:rPr>
+                <w:b/>
+                <w:bCs/>
+                <w:sz w:val="28"/>
+                <w:szCs w:val="28"/>
+              </w:rPr>
+              <w:t>Researchat</w:t>
+            </w:r>
+            <w:proofErr w:type="spellEnd"/>
+            <w:r>
+              <w:rPr>
+                <w:b/>
+                <w:bCs/>
+                <w:sz w:val="28"/>
+                <w:szCs w:val="28"/>
+              </w:rPr>
+              <w:t xml:space="preserve"> </w:t>
+            </w:r>
+            <w:proofErr w:type="spellStart"/>
+            <w:r>
+              <w:rPr>
+                <w:b/>
+                <w:bCs/>
+                <w:sz w:val="28"/>
+                <w:szCs w:val="28"/>
+              </w:rPr>
+              <w:t>React</w:t>
+            </w:r>
+            <w:proofErr w:type="spellEnd"/>
+            <w:r>
+              <w:rPr>
+                <w:b/>
+                <w:bCs/>
+                <w:sz w:val="28"/>
+                <w:szCs w:val="28"/>
+              </w:rPr>
+              <w:t>, skrivit</w:t>
             </w:r>
             <w:r>
               <w:rPr>
@@ -964,7 +1095,67 @@
                 <w:sz w:val="28"/>
                 <w:szCs w:val="28"/>
               </w:rPr>
-              <w:t>, lärt mig mer async javascript. Fixat filstruktur av github.</w:t>
+              <w:t xml:space="preserve">, lärt mig mer </w:t>
+            </w:r>
+            <w:proofErr w:type="spellStart"/>
+            <w:r>
+              <w:rPr>
+                <w:b/>
+                <w:bCs/>
+                <w:sz w:val="28"/>
+                <w:szCs w:val="28"/>
+              </w:rPr>
+              <w:t>async</w:t>
+            </w:r>
+            <w:proofErr w:type="spellEnd"/>
+            <w:r>
+              <w:rPr>
+                <w:b/>
+                <w:bCs/>
+                <w:sz w:val="28"/>
+                <w:szCs w:val="28"/>
+              </w:rPr>
+              <w:t xml:space="preserve"> </w:t>
+            </w:r>
+            <w:proofErr w:type="spellStart"/>
+            <w:r>
+              <w:rPr>
+                <w:b/>
+                <w:bCs/>
+                <w:sz w:val="28"/>
+                <w:szCs w:val="28"/>
+              </w:rPr>
+              <w:t>javascript</w:t>
+            </w:r>
+            <w:proofErr w:type="spellEnd"/>
+            <w:r>
+              <w:rPr>
+                <w:b/>
+                <w:bCs/>
+                <w:sz w:val="28"/>
+                <w:szCs w:val="28"/>
+              </w:rPr>
+              <w:t xml:space="preserve">. Fixat filstruktur av </w:t>
+            </w:r>
+            <w:proofErr w:type="spellStart"/>
+            <w:r>
+              <w:rPr>
+                <w:b/>
+                <w:bCs/>
+                <w:sz w:val="28"/>
+                <w:szCs w:val="28"/>
+              </w:rPr>
+              <w:t>github</w:t>
+            </w:r>
+            <w:proofErr w:type="spellEnd"/>
+            <w:r>
+              <w:rPr>
+                <w:b/>
+                <w:bCs/>
+                <w:sz w:val="28"/>
+                <w:szCs w:val="28"/>
+              </w:rPr>
+              <w:t>.</w:t>
             </w:r>
           </w:p>
         </w:tc>
@@ -1056,7 +1247,27 @@
                 <w:sz w:val="28"/>
                 <w:szCs w:val="28"/>
               </w:rPr>
-              <w:t>Skrivit projektplanens metodkapitel i stor utsträckning. Läst vidare om React.</w:t>
+              <w:t xml:space="preserve">Skrivit projektplanens metodkapitel i stor utsträckning. Läst vidare om </w:t>
+            </w:r>
+            <w:proofErr w:type="spellStart"/>
+            <w:r>
+              <w:rPr>
+                <w:b/>
+                <w:bCs/>
+                <w:sz w:val="28"/>
+                <w:szCs w:val="28"/>
+              </w:rPr>
+              <w:t>React</w:t>
+            </w:r>
+            <w:proofErr w:type="spellEnd"/>
+            <w:r>
+              <w:rPr>
+                <w:b/>
+                <w:bCs/>
+                <w:sz w:val="28"/>
+                <w:szCs w:val="28"/>
+              </w:rPr>
+              <w:t>.</w:t>
             </w:r>
           </w:p>
         </w:tc>
@@ -1113,7 +1324,7 @@
                 <w:b/>
                 <w:bCs/>
               </w:rPr>
-              <w:t>09 maj</w:t>
+              <w:t>31 mars</w:t>
             </w:r>
           </w:p>
         </w:tc>
@@ -1132,6 +1343,15 @@
                 <w:szCs w:val="28"/>
               </w:rPr>
             </w:pPr>
+            <w:r>
+              <w:rPr>
+                <w:b/>
+                <w:bCs/>
+                <w:sz w:val="28"/>
+                <w:szCs w:val="28"/>
+              </w:rPr>
+              <w:t>JA</w:t>
+            </w:r>
           </w:p>
         </w:tc>
         <w:tc>
@@ -1149,6 +1369,84 @@
                 <w:szCs w:val="28"/>
               </w:rPr>
             </w:pPr>
+            <w:r>
+              <w:rPr>
+                <w:b/>
+                <w:bCs/>
+                <w:sz w:val="28"/>
+                <w:szCs w:val="28"/>
+              </w:rPr>
+              <w:t>Fortsatt skriva projektplanens metodkapitel</w:t>
+            </w:r>
+            <w:r>
+              <w:rPr>
+                <w:b/>
+                <w:bCs/>
+                <w:sz w:val="28"/>
+                <w:szCs w:val="28"/>
+              </w:rPr>
+              <w:t xml:space="preserve"> om </w:t>
+            </w:r>
+            <w:proofErr w:type="spellStart"/>
+            <w:r>
+              <w:rPr>
+                <w:b/>
+                <w:bCs/>
+                <w:sz w:val="28"/>
+                <w:szCs w:val="28"/>
+              </w:rPr>
+              <w:t>react</w:t>
+            </w:r>
+            <w:proofErr w:type="spellEnd"/>
+            <w:r>
+              <w:rPr>
+                <w:b/>
+                <w:bCs/>
+                <w:sz w:val="28"/>
+                <w:szCs w:val="28"/>
+              </w:rPr>
+              <w:t xml:space="preserve"> och mer. Jag har även </w:t>
+            </w:r>
+            <w:proofErr w:type="spellStart"/>
+            <w:r>
+              <w:rPr>
+                <w:b/>
+                <w:bCs/>
+                <w:sz w:val="28"/>
+                <w:szCs w:val="28"/>
+              </w:rPr>
+              <w:t>reasearchat</w:t>
+            </w:r>
+            <w:proofErr w:type="spellEnd"/>
+            <w:r>
+              <w:rPr>
+                <w:b/>
+                <w:bCs/>
+                <w:sz w:val="28"/>
+                <w:szCs w:val="28"/>
+              </w:rPr>
+              <w:t xml:space="preserve"> NPM och </w:t>
+            </w:r>
+            <w:proofErr w:type="spellStart"/>
+            <w:r>
+              <w:rPr>
+                <w:b/>
+                <w:bCs/>
+                <w:sz w:val="28"/>
+                <w:szCs w:val="28"/>
+              </w:rPr>
+              <w:t>React</w:t>
+            </w:r>
+            <w:proofErr w:type="spellEnd"/>
+            <w:r>
+              <w:rPr>
+                <w:b/>
+                <w:bCs/>
+                <w:sz w:val="28"/>
+                <w:szCs w:val="28"/>
+              </w:rPr>
+              <w:t xml:space="preserve"> mer.</w:t>
+            </w:r>
           </w:p>
         </w:tc>
       </w:tr>
@@ -5610,23 +5908,6 @@
 </file>
 
 <file path=customXml/item1.xml><?xml version="1.0" encoding="utf-8"?>
-<p:properties xmlns:p="http://schemas.microsoft.com/office/2006/metadata/properties" xmlns:xsi="http://www.w3.org/2001/XMLSchema-instance" xmlns:pc="http://schemas.microsoft.com/office/infopath/2007/PartnerControls">
-  <documentManagement>
-    <ReferenceId xmlns="84abbfe3-091a-40e6-86d0-11b08bfcbb8d" xsi:nil="true"/>
-  </documentManagement>
-</p:properties>
-</file>
-
-<file path=customXml/item2.xml><?xml version="1.0" encoding="utf-8"?>
-<?mso-contentType ?>
-<FormTemplates xmlns="http://schemas.microsoft.com/sharepoint/v3/contenttype/forms">
-  <Display>DocumentLibraryForm</Display>
-  <Edit>DocumentLibraryForm</Edit>
-  <New>DocumentLibraryForm</New>
-</FormTemplates>
-</file>
-
-<file path=customXml/item3.xml><?xml version="1.0" encoding="utf-8"?>
 <ct:contentTypeSchema xmlns:ct="http://schemas.microsoft.com/office/2006/metadata/contentType" xmlns:ma="http://schemas.microsoft.com/office/2006/metadata/properties/metaAttributes" ct:_="" ma:_="" ma:contentTypeName="dokument" ma:contentTypeID="0x0101005889082008750348BBF3F89049F54A16" ma:contentTypeVersion="3" ma:contentTypeDescription="Skapa ett nytt dokument." ma:contentTypeScope="" ma:versionID="c6df42030ea44d18ae90d489858d9deb">
   <xsd:schema xmlns:xsd="http://www.w3.org/2001/XMLSchema" xmlns:xs="http://www.w3.org/2001/XMLSchema" xmlns:p="http://schemas.microsoft.com/office/2006/metadata/properties" xmlns:ns2="84abbfe3-091a-40e6-86d0-11b08bfcbb8d" targetNamespace="http://schemas.microsoft.com/office/2006/metadata/properties" ma:root="true" ma:fieldsID="c09d5cee99b747d1cbe1c3ba81c379dd" ns2:_="">
     <xsd:import namespace="84abbfe3-091a-40e6-86d0-11b08bfcbb8d"/>
@@ -5764,29 +6045,28 @@
 </ct:contentTypeSchema>
 </file>
 
-<file path=customXml/item4.xml><?xml version="1.0" encoding="utf-8"?>
+<file path=customXml/item2.xml><?xml version="1.0" encoding="utf-8"?>
 <b:Sources xmlns:b="http://schemas.openxmlformats.org/officeDocument/2006/bibliography" xmlns="http://schemas.openxmlformats.org/officeDocument/2006/bibliography" SelectedStyle="\APA.XSL" StyleName="APA"/>
 </file>
 
-<file path=customXml/itemProps1.xml><?xml version="1.0" encoding="utf-8"?>
-<ds:datastoreItem xmlns:ds="http://schemas.openxmlformats.org/officeDocument/2006/customXml" ds:itemID="{FDDC96B3-20F6-4FA7-BBF7-302831435FB0}">
-  <ds:schemaRefs>
-    <ds:schemaRef ds:uri="http://schemas.microsoft.com/office/2006/metadata/properties"/>
-    <ds:schemaRef ds:uri="http://schemas.microsoft.com/office/infopath/2007/PartnerControls"/>
-    <ds:schemaRef ds:uri="84abbfe3-091a-40e6-86d0-11b08bfcbb8d"/>
-  </ds:schemaRefs>
-</ds:datastoreItem>
+<file path=customXml/item3.xml><?xml version="1.0" encoding="utf-8"?>
+<p:properties xmlns:p="http://schemas.microsoft.com/office/2006/metadata/properties" xmlns:xsi="http://www.w3.org/2001/XMLSchema-instance" xmlns:pc="http://schemas.microsoft.com/office/infopath/2007/PartnerControls">
+  <documentManagement>
+    <ReferenceId xmlns="84abbfe3-091a-40e6-86d0-11b08bfcbb8d" xsi:nil="true"/>
+  </documentManagement>
+</p:properties>
 </file>
 
-<file path=customXml/itemProps2.xml><?xml version="1.0" encoding="utf-8"?>
-<ds:datastoreItem xmlns:ds="http://schemas.openxmlformats.org/officeDocument/2006/customXml" ds:itemID="{C0868676-6D12-43DC-ACF3-699ED33CD6AA}">
-  <ds:schemaRefs>
-    <ds:schemaRef ds:uri="http://schemas.microsoft.com/sharepoint/v3/contenttype/forms"/>
-  </ds:schemaRefs>
-</ds:datastoreItem>
+<file path=customXml/item4.xml><?xml version="1.0" encoding="utf-8"?>
+<?mso-contentType ?>
+<FormTemplates xmlns="http://schemas.microsoft.com/sharepoint/v3/contenttype/forms">
+  <Display>DocumentLibraryForm</Display>
+  <Edit>DocumentLibraryForm</Edit>
+  <New>DocumentLibraryForm</New>
+</FormTemplates>
 </file>
 
-<file path=customXml/itemProps3.xml><?xml version="1.0" encoding="utf-8"?>
+<file path=customXml/itemProps1.xml><?xml version="1.0" encoding="utf-8"?>
 <ds:datastoreItem xmlns:ds="http://schemas.openxmlformats.org/officeDocument/2006/customXml" ds:itemID="{083588CA-602F-40AC-A366-E96F2B8723C5}">
   <ds:schemaRefs>
     <ds:schemaRef ds:uri="http://schemas.microsoft.com/office/2006/metadata/contentType"/>
@@ -5804,10 +6084,28 @@
 </ds:datastoreItem>
 </file>
 
-<file path=customXml/itemProps4.xml><?xml version="1.0" encoding="utf-8"?>
+<file path=customXml/itemProps2.xml><?xml version="1.0" encoding="utf-8"?>
 <ds:datastoreItem xmlns:ds="http://schemas.openxmlformats.org/officeDocument/2006/customXml" ds:itemID="{79B06E5B-B7CB-41B7-826D-F15D76F1424F}">
   <ds:schemaRefs>
     <ds:schemaRef ds:uri="http://schemas.openxmlformats.org/officeDocument/2006/bibliography"/>
   </ds:schemaRefs>
 </ds:datastoreItem>
+</file>
+
+<file path=customXml/itemProps3.xml><?xml version="1.0" encoding="utf-8"?>
+<ds:datastoreItem xmlns:ds="http://schemas.openxmlformats.org/officeDocument/2006/customXml" ds:itemID="{FDDC96B3-20F6-4FA7-BBF7-302831435FB0}">
+  <ds:schemaRefs>
+    <ds:schemaRef ds:uri="http://schemas.microsoft.com/office/2006/metadata/properties"/>
+    <ds:schemaRef ds:uri="http://schemas.microsoft.com/office/infopath/2007/PartnerControls"/>
+    <ds:schemaRef ds:uri="84abbfe3-091a-40e6-86d0-11b08bfcbb8d"/>
+  </ds:schemaRefs>
+</ds:datastoreItem>
+</file>
+
+<file path=customXml/itemProps4.xml><?xml version="1.0" encoding="utf-8"?>
+<ds:datastoreItem xmlns:ds="http://schemas.openxmlformats.org/officeDocument/2006/customXml" ds:itemID="{C0868676-6D12-43DC-ACF3-699ED33CD6AA}">
+  <ds:schemaRefs>
+    <ds:schemaRef ds:uri="http://schemas.microsoft.com/sharepoint/v3/contenttype/forms"/>
+  </ds:schemaRefs>
+</ds:datastoreItem>
 </file>
</xml_diff>

<commit_message>
skrivit log och gjort react
</commit_message>
<xml_diff>
--- a/Loggbokmall-gränssnit-web2-webserver.docx
+++ b/Loggbokmall-gränssnit-web2-webserver.docx
@@ -709,107 +709,7 @@
                 <w:sz w:val="28"/>
                 <w:szCs w:val="28"/>
               </w:rPr>
-              <w:t xml:space="preserve">Började leta </w:t>
-            </w:r>
-            <w:proofErr w:type="spellStart"/>
-            <w:r>
-              <w:rPr>
-                <w:b/>
-                <w:bCs/>
-                <w:sz w:val="28"/>
-                <w:szCs w:val="28"/>
-              </w:rPr>
-              <w:t>ideer</w:t>
-            </w:r>
-            <w:proofErr w:type="spellEnd"/>
-            <w:r>
-              <w:rPr>
-                <w:b/>
-                <w:bCs/>
-                <w:sz w:val="28"/>
-                <w:szCs w:val="28"/>
-              </w:rPr>
-              <w:t xml:space="preserve"> och slutade i att jag vill göra en hemsida åt en skivbutik lik </w:t>
-            </w:r>
-            <w:proofErr w:type="spellStart"/>
-            <w:r>
-              <w:rPr>
-                <w:b/>
-                <w:bCs/>
-                <w:sz w:val="28"/>
-                <w:szCs w:val="28"/>
-              </w:rPr>
-              <w:t>southend</w:t>
-            </w:r>
-            <w:proofErr w:type="spellEnd"/>
-            <w:r>
-              <w:rPr>
-                <w:b/>
-                <w:bCs/>
-                <w:sz w:val="28"/>
-                <w:szCs w:val="28"/>
-              </w:rPr>
-              <w:t xml:space="preserve"> </w:t>
-            </w:r>
-            <w:proofErr w:type="spellStart"/>
-            <w:r>
-              <w:rPr>
-                <w:b/>
-                <w:bCs/>
-                <w:sz w:val="28"/>
-                <w:szCs w:val="28"/>
-              </w:rPr>
-              <w:t>records</w:t>
-            </w:r>
-            <w:proofErr w:type="spellEnd"/>
-            <w:r>
-              <w:rPr>
-                <w:b/>
-                <w:bCs/>
-                <w:sz w:val="28"/>
-                <w:szCs w:val="28"/>
-              </w:rPr>
-              <w:t xml:space="preserve"> här i stan på </w:t>
-            </w:r>
-            <w:proofErr w:type="spellStart"/>
-            <w:r>
-              <w:rPr>
-                <w:b/>
-                <w:bCs/>
-                <w:sz w:val="28"/>
-                <w:szCs w:val="28"/>
-              </w:rPr>
-              <w:t>torpa</w:t>
-            </w:r>
-            <w:proofErr w:type="spellEnd"/>
-            <w:r>
-              <w:rPr>
-                <w:b/>
-                <w:bCs/>
-                <w:sz w:val="28"/>
-                <w:szCs w:val="28"/>
-              </w:rPr>
-              <w:t xml:space="preserve">. Jag planerar även att använda mig av </w:t>
-            </w:r>
-            <w:proofErr w:type="spellStart"/>
-            <w:r>
-              <w:rPr>
-                <w:b/>
-                <w:bCs/>
-                <w:sz w:val="28"/>
-                <w:szCs w:val="28"/>
-              </w:rPr>
-              <w:t>react</w:t>
-            </w:r>
-            <w:proofErr w:type="spellEnd"/>
-            <w:r>
-              <w:rPr>
-                <w:b/>
-                <w:bCs/>
-                <w:sz w:val="28"/>
-                <w:szCs w:val="28"/>
-              </w:rPr>
-              <w:t xml:space="preserve"> inom projektet.</w:t>
+              <w:t>Började leta ideer och slutade i att jag vill göra en hemsida åt en skivbutik lik southend records här i stan på torpa. Jag planerar även att använda mig av react inom projektet.</w:t>
             </w:r>
           </w:p>
         </w:tc>
@@ -1012,45 +912,14 @@
                 <w:szCs w:val="28"/>
               </w:rPr>
             </w:pPr>
-            <w:proofErr w:type="spellStart"/>
-            <w:r>
-              <w:rPr>
-                <w:b/>
-                <w:bCs/>
-                <w:sz w:val="28"/>
-                <w:szCs w:val="28"/>
-              </w:rPr>
-              <w:t>Researchat</w:t>
-            </w:r>
-            <w:proofErr w:type="spellEnd"/>
-            <w:r>
-              <w:rPr>
-                <w:b/>
-                <w:bCs/>
-                <w:sz w:val="28"/>
-                <w:szCs w:val="28"/>
-              </w:rPr>
-              <w:t xml:space="preserve"> </w:t>
-            </w:r>
-            <w:proofErr w:type="spellStart"/>
-            <w:r>
-              <w:rPr>
-                <w:b/>
-                <w:bCs/>
-                <w:sz w:val="28"/>
-                <w:szCs w:val="28"/>
-              </w:rPr>
-              <w:t>React</w:t>
-            </w:r>
-            <w:proofErr w:type="spellEnd"/>
-            <w:r>
-              <w:rPr>
-                <w:b/>
-                <w:bCs/>
-                <w:sz w:val="28"/>
-                <w:szCs w:val="28"/>
-              </w:rPr>
-              <w:t>, skrivit</w:t>
+            <w:r>
+              <w:rPr>
+                <w:b/>
+                <w:bCs/>
+                <w:sz w:val="28"/>
+                <w:szCs w:val="28"/>
+              </w:rPr>
+              <w:t>Researchat React, skrivit</w:t>
             </w:r>
             <w:r>
               <w:rPr>
@@ -1095,67 +964,7 @@
                 <w:sz w:val="28"/>
                 <w:szCs w:val="28"/>
               </w:rPr>
-              <w:t xml:space="preserve">, lärt mig mer </w:t>
-            </w:r>
-            <w:proofErr w:type="spellStart"/>
-            <w:r>
-              <w:rPr>
-                <w:b/>
-                <w:bCs/>
-                <w:sz w:val="28"/>
-                <w:szCs w:val="28"/>
-              </w:rPr>
-              <w:t>async</w:t>
-            </w:r>
-            <w:proofErr w:type="spellEnd"/>
-            <w:r>
-              <w:rPr>
-                <w:b/>
-                <w:bCs/>
-                <w:sz w:val="28"/>
-                <w:szCs w:val="28"/>
-              </w:rPr>
-              <w:t xml:space="preserve"> </w:t>
-            </w:r>
-            <w:proofErr w:type="spellStart"/>
-            <w:r>
-              <w:rPr>
-                <w:b/>
-                <w:bCs/>
-                <w:sz w:val="28"/>
-                <w:szCs w:val="28"/>
-              </w:rPr>
-              <w:t>javascript</w:t>
-            </w:r>
-            <w:proofErr w:type="spellEnd"/>
-            <w:r>
-              <w:rPr>
-                <w:b/>
-                <w:bCs/>
-                <w:sz w:val="28"/>
-                <w:szCs w:val="28"/>
-              </w:rPr>
-              <w:t xml:space="preserve">. Fixat filstruktur av </w:t>
-            </w:r>
-            <w:proofErr w:type="spellStart"/>
-            <w:r>
-              <w:rPr>
-                <w:b/>
-                <w:bCs/>
-                <w:sz w:val="28"/>
-                <w:szCs w:val="28"/>
-              </w:rPr>
-              <w:t>github</w:t>
-            </w:r>
-            <w:proofErr w:type="spellEnd"/>
-            <w:r>
-              <w:rPr>
-                <w:b/>
-                <w:bCs/>
-                <w:sz w:val="28"/>
-                <w:szCs w:val="28"/>
-              </w:rPr>
-              <w:t>.</w:t>
+              <w:t>, lärt mig mer async javascript. Fixat filstruktur av github.</w:t>
             </w:r>
           </w:p>
         </w:tc>
@@ -1247,27 +1056,7 @@
                 <w:sz w:val="28"/>
                 <w:szCs w:val="28"/>
               </w:rPr>
-              <w:t xml:space="preserve">Skrivit projektplanens metodkapitel i stor utsträckning. Läst vidare om </w:t>
-            </w:r>
-            <w:proofErr w:type="spellStart"/>
-            <w:r>
-              <w:rPr>
-                <w:b/>
-                <w:bCs/>
-                <w:sz w:val="28"/>
-                <w:szCs w:val="28"/>
-              </w:rPr>
-              <w:t>React</w:t>
-            </w:r>
-            <w:proofErr w:type="spellEnd"/>
-            <w:r>
-              <w:rPr>
-                <w:b/>
-                <w:bCs/>
-                <w:sz w:val="28"/>
-                <w:szCs w:val="28"/>
-              </w:rPr>
-              <w:t>.</w:t>
+              <w:t>Skrivit projektplanens metodkapitel i stor utsträckning. Läst vidare om React.</w:t>
             </w:r>
           </w:p>
         </w:tc>
@@ -1385,67 +1174,16 @@
                 <w:sz w:val="28"/>
                 <w:szCs w:val="28"/>
               </w:rPr>
-              <w:t xml:space="preserve"> om </w:t>
-            </w:r>
-            <w:proofErr w:type="spellStart"/>
-            <w:r>
-              <w:rPr>
-                <w:b/>
-                <w:bCs/>
-                <w:sz w:val="28"/>
-                <w:szCs w:val="28"/>
-              </w:rPr>
-              <w:t>react</w:t>
-            </w:r>
-            <w:proofErr w:type="spellEnd"/>
-            <w:r>
-              <w:rPr>
-                <w:b/>
-                <w:bCs/>
-                <w:sz w:val="28"/>
-                <w:szCs w:val="28"/>
-              </w:rPr>
-              <w:t xml:space="preserve"> och mer. Jag har även </w:t>
-            </w:r>
-            <w:proofErr w:type="spellStart"/>
-            <w:r>
-              <w:rPr>
-                <w:b/>
-                <w:bCs/>
-                <w:sz w:val="28"/>
-                <w:szCs w:val="28"/>
-              </w:rPr>
-              <w:t>reasearchat</w:t>
-            </w:r>
-            <w:proofErr w:type="spellEnd"/>
-            <w:r>
-              <w:rPr>
-                <w:b/>
-                <w:bCs/>
-                <w:sz w:val="28"/>
-                <w:szCs w:val="28"/>
-              </w:rPr>
-              <w:t xml:space="preserve"> NPM och </w:t>
-            </w:r>
-            <w:proofErr w:type="spellStart"/>
-            <w:r>
-              <w:rPr>
-                <w:b/>
-                <w:bCs/>
-                <w:sz w:val="28"/>
-                <w:szCs w:val="28"/>
-              </w:rPr>
-              <w:t>React</w:t>
-            </w:r>
-            <w:proofErr w:type="spellEnd"/>
-            <w:r>
-              <w:rPr>
-                <w:b/>
-                <w:bCs/>
-                <w:sz w:val="28"/>
-                <w:szCs w:val="28"/>
-              </w:rPr>
-              <w:t xml:space="preserve"> mer.</w:t>
+              <w:t xml:space="preserve"> om react och mer. Jag har även </w:t>
+            </w:r>
+            <w:r>
+              <w:rPr>
+                <w:b/>
+                <w:bCs/>
+                <w:sz w:val="28"/>
+                <w:szCs w:val="28"/>
+              </w:rPr>
+              <w:t>reasearchat NPM och React mer.</w:t>
             </w:r>
           </w:p>
         </w:tc>
@@ -1487,7 +1225,14 @@
                 <w:b/>
                 <w:bCs/>
               </w:rPr>
-              <w:t xml:space="preserve">10 maj </w:t>
+              <w:t>1</w:t>
+            </w:r>
+            <w:r>
+              <w:rPr>
+                <w:b/>
+                <w:bCs/>
+              </w:rPr>
+              <w:t xml:space="preserve"> april</w:t>
             </w:r>
           </w:p>
         </w:tc>
@@ -1505,6 +1250,15 @@
                 <w:szCs w:val="28"/>
               </w:rPr>
             </w:pPr>
+            <w:r>
+              <w:rPr>
+                <w:b/>
+                <w:bCs/>
+                <w:sz w:val="28"/>
+                <w:szCs w:val="28"/>
+              </w:rPr>
+              <w:t>JA</w:t>
+            </w:r>
           </w:p>
         </w:tc>
         <w:tc>
@@ -1521,6 +1275,15 @@
                 <w:szCs w:val="28"/>
               </w:rPr>
             </w:pPr>
+            <w:r>
+              <w:rPr>
+                <w:b/>
+                <w:bCs/>
+                <w:sz w:val="28"/>
+                <w:szCs w:val="28"/>
+              </w:rPr>
+              <w:t>Skrivit mer på metodkapitel om identity mm. Fortsatt React research.</w:t>
+            </w:r>
           </w:p>
         </w:tc>
       </w:tr>
@@ -5908,6 +5671,10 @@
 </file>
 
 <file path=customXml/item1.xml><?xml version="1.0" encoding="utf-8"?>
+<b:Sources xmlns:b="http://schemas.openxmlformats.org/officeDocument/2006/bibliography" xmlns="http://schemas.openxmlformats.org/officeDocument/2006/bibliography" SelectedStyle="\APA.XSL" StyleName="APA"/>
+</file>
+
+<file path=customXml/item2.xml><?xml version="1.0" encoding="utf-8"?>
 <ct:contentTypeSchema xmlns:ct="http://schemas.microsoft.com/office/2006/metadata/contentType" xmlns:ma="http://schemas.microsoft.com/office/2006/metadata/properties/metaAttributes" ct:_="" ma:_="" ma:contentTypeName="dokument" ma:contentTypeID="0x0101005889082008750348BBF3F89049F54A16" ma:contentTypeVersion="3" ma:contentTypeDescription="Skapa ett nytt dokument." ma:contentTypeScope="" ma:versionID="c6df42030ea44d18ae90d489858d9deb">
   <xsd:schema xmlns:xsd="http://www.w3.org/2001/XMLSchema" xmlns:xs="http://www.w3.org/2001/XMLSchema" xmlns:p="http://schemas.microsoft.com/office/2006/metadata/properties" xmlns:ns2="84abbfe3-091a-40e6-86d0-11b08bfcbb8d" targetNamespace="http://schemas.microsoft.com/office/2006/metadata/properties" ma:root="true" ma:fieldsID="c09d5cee99b747d1cbe1c3ba81c379dd" ns2:_="">
     <xsd:import namespace="84abbfe3-091a-40e6-86d0-11b08bfcbb8d"/>
@@ -6045,19 +5812,7 @@
 </ct:contentTypeSchema>
 </file>
 
-<file path=customXml/item2.xml><?xml version="1.0" encoding="utf-8"?>
-<b:Sources xmlns:b="http://schemas.openxmlformats.org/officeDocument/2006/bibliography" xmlns="http://schemas.openxmlformats.org/officeDocument/2006/bibliography" SelectedStyle="\APA.XSL" StyleName="APA"/>
-</file>
-
 <file path=customXml/item3.xml><?xml version="1.0" encoding="utf-8"?>
-<p:properties xmlns:p="http://schemas.microsoft.com/office/2006/metadata/properties" xmlns:xsi="http://www.w3.org/2001/XMLSchema-instance" xmlns:pc="http://schemas.microsoft.com/office/infopath/2007/PartnerControls">
-  <documentManagement>
-    <ReferenceId xmlns="84abbfe3-091a-40e6-86d0-11b08bfcbb8d" xsi:nil="true"/>
-  </documentManagement>
-</p:properties>
-</file>
-
-<file path=customXml/item4.xml><?xml version="1.0" encoding="utf-8"?>
 <?mso-contentType ?>
 <FormTemplates xmlns="http://schemas.microsoft.com/sharepoint/v3/contenttype/forms">
   <Display>DocumentLibraryForm</Display>
@@ -6066,7 +5821,23 @@
 </FormTemplates>
 </file>
 
+<file path=customXml/item4.xml><?xml version="1.0" encoding="utf-8"?>
+<p:properties xmlns:p="http://schemas.microsoft.com/office/2006/metadata/properties" xmlns:xsi="http://www.w3.org/2001/XMLSchema-instance" xmlns:pc="http://schemas.microsoft.com/office/infopath/2007/PartnerControls">
+  <documentManagement>
+    <ReferenceId xmlns="84abbfe3-091a-40e6-86d0-11b08bfcbb8d" xsi:nil="true"/>
+  </documentManagement>
+</p:properties>
+</file>
+
 <file path=customXml/itemProps1.xml><?xml version="1.0" encoding="utf-8"?>
+<ds:datastoreItem xmlns:ds="http://schemas.openxmlformats.org/officeDocument/2006/customXml" ds:itemID="{79B06E5B-B7CB-41B7-826D-F15D76F1424F}">
+  <ds:schemaRefs>
+    <ds:schemaRef ds:uri="http://schemas.openxmlformats.org/officeDocument/2006/bibliography"/>
+  </ds:schemaRefs>
+</ds:datastoreItem>
+</file>
+
+<file path=customXml/itemProps2.xml><?xml version="1.0" encoding="utf-8"?>
 <ds:datastoreItem xmlns:ds="http://schemas.openxmlformats.org/officeDocument/2006/customXml" ds:itemID="{083588CA-602F-40AC-A366-E96F2B8723C5}">
   <ds:schemaRefs>
     <ds:schemaRef ds:uri="http://schemas.microsoft.com/office/2006/metadata/contentType"/>
@@ -6084,15 +5855,15 @@
 </ds:datastoreItem>
 </file>
 
-<file path=customXml/itemProps2.xml><?xml version="1.0" encoding="utf-8"?>
-<ds:datastoreItem xmlns:ds="http://schemas.openxmlformats.org/officeDocument/2006/customXml" ds:itemID="{79B06E5B-B7CB-41B7-826D-F15D76F1424F}">
+<file path=customXml/itemProps3.xml><?xml version="1.0" encoding="utf-8"?>
+<ds:datastoreItem xmlns:ds="http://schemas.openxmlformats.org/officeDocument/2006/customXml" ds:itemID="{C0868676-6D12-43DC-ACF3-699ED33CD6AA}">
   <ds:schemaRefs>
-    <ds:schemaRef ds:uri="http://schemas.openxmlformats.org/officeDocument/2006/bibliography"/>
+    <ds:schemaRef ds:uri="http://schemas.microsoft.com/sharepoint/v3/contenttype/forms"/>
   </ds:schemaRefs>
 </ds:datastoreItem>
 </file>
 
-<file path=customXml/itemProps3.xml><?xml version="1.0" encoding="utf-8"?>
+<file path=customXml/itemProps4.xml><?xml version="1.0" encoding="utf-8"?>
 <ds:datastoreItem xmlns:ds="http://schemas.openxmlformats.org/officeDocument/2006/customXml" ds:itemID="{FDDC96B3-20F6-4FA7-BBF7-302831435FB0}">
   <ds:schemaRefs>
     <ds:schemaRef ds:uri="http://schemas.microsoft.com/office/2006/metadata/properties"/>
@@ -6100,12 +5871,4 @@
     <ds:schemaRef ds:uri="84abbfe3-091a-40e6-86d0-11b08bfcbb8d"/>
   </ds:schemaRefs>
 </ds:datastoreItem>
-</file>
-
-<file path=customXml/itemProps4.xml><?xml version="1.0" encoding="utf-8"?>
-<ds:datastoreItem xmlns:ds="http://schemas.openxmlformats.org/officeDocument/2006/customXml" ds:itemID="{C0868676-6D12-43DC-ACF3-699ED33CD6AA}">
-  <ds:schemaRefs>
-    <ds:schemaRef ds:uri="http://schemas.microsoft.com/sharepoint/v3/contenttype/forms"/>
-  </ds:schemaRefs>
-</ds:datastoreItem>
 </file>
</xml_diff>

<commit_message>
fixed kinda working login
</commit_message>
<xml_diff>
--- a/Loggbokmall-gränssnit-web2-webserver.docx
+++ b/Loggbokmall-gränssnit-web2-webserver.docx
@@ -1324,7 +1324,7 @@
                 <w:b/>
                 <w:bCs/>
               </w:rPr>
-              <w:t xml:space="preserve">12 maj </w:t>
+              <w:t>2 april</w:t>
             </w:r>
           </w:p>
         </w:tc>
@@ -1342,6 +1342,15 @@
                 <w:szCs w:val="28"/>
               </w:rPr>
             </w:pPr>
+            <w:r>
+              <w:rPr>
+                <w:b/>
+                <w:bCs/>
+                <w:sz w:val="28"/>
+                <w:szCs w:val="28"/>
+              </w:rPr>
+              <w:t>FRITID</w:t>
+            </w:r>
           </w:p>
         </w:tc>
         <w:tc>
@@ -1358,6 +1367,206 @@
                 <w:szCs w:val="28"/>
               </w:rPr>
             </w:pPr>
+            <w:r>
+              <w:rPr>
+                <w:b/>
+                <w:bCs/>
+                <w:sz w:val="28"/>
+                <w:szCs w:val="28"/>
+              </w:rPr>
+              <w:t>Skrivit klart metodkapitel på projektplan</w:t>
+            </w:r>
+          </w:p>
+        </w:tc>
+      </w:tr>
+      <w:tr>
+        <w:trPr>
+          <w:trHeight w:val="1247"/>
+        </w:trPr>
+        <w:tc>
+          <w:tcPr>
+            <w:tcW w:w="562" w:type="dxa"/>
+            <w:vMerge/>
+            <w:shd w:val="clear" w:color="auto" w:fill="FFFFFF" w:themeFill="background1"/>
+          </w:tcPr>
+          <w:p>
+            <w:pPr>
+              <w:pStyle w:val="Brdtext"/>
+              <w:rPr>
+                <w:b/>
+                <w:bCs/>
+              </w:rPr>
+            </w:pPr>
+          </w:p>
+        </w:tc>
+        <w:tc>
+          <w:tcPr>
+            <w:tcW w:w="851" w:type="dxa"/>
+          </w:tcPr>
+          <w:p>
+            <w:pPr>
+              <w:pStyle w:val="Brdtext"/>
+              <w:rPr>
+                <w:b/>
+                <w:bCs/>
+              </w:rPr>
+            </w:pPr>
+            <w:r>
+              <w:rPr>
+                <w:b/>
+                <w:bCs/>
+              </w:rPr>
+              <w:t>3 april</w:t>
+            </w:r>
+          </w:p>
+        </w:tc>
+        <w:tc>
+          <w:tcPr>
+            <w:tcW w:w="1417" w:type="dxa"/>
+          </w:tcPr>
+          <w:p>
+            <w:pPr>
+              <w:pStyle w:val="Brdtext"/>
+              <w:rPr>
+                <w:b/>
+                <w:bCs/>
+                <w:sz w:val="28"/>
+                <w:szCs w:val="28"/>
+              </w:rPr>
+            </w:pPr>
+            <w:r>
+              <w:rPr>
+                <w:b/>
+                <w:bCs/>
+                <w:sz w:val="28"/>
+                <w:szCs w:val="28"/>
+              </w:rPr>
+              <w:t>FRITID</w:t>
+            </w:r>
+          </w:p>
+        </w:tc>
+        <w:tc>
+          <w:tcPr>
+            <w:tcW w:w="12558" w:type="dxa"/>
+          </w:tcPr>
+          <w:p>
+            <w:pPr>
+              <w:pStyle w:val="Brdtext"/>
+              <w:rPr>
+                <w:b/>
+                <w:bCs/>
+                <w:sz w:val="28"/>
+                <w:szCs w:val="28"/>
+              </w:rPr>
+            </w:pPr>
+            <w:r>
+              <w:rPr>
+                <w:b/>
+                <w:bCs/>
+                <w:sz w:val="28"/>
+                <w:szCs w:val="28"/>
+              </w:rPr>
+              <w:t>Skrivit klart resten av projektplan (tidsplan, avgränsningar och potensiella problem).</w:t>
+            </w:r>
+          </w:p>
+        </w:tc>
+      </w:tr>
+      <w:tr>
+        <w:trPr>
+          <w:trHeight w:val="1247"/>
+        </w:trPr>
+        <w:tc>
+          <w:tcPr>
+            <w:tcW w:w="562" w:type="dxa"/>
+            <w:vMerge/>
+            <w:shd w:val="clear" w:color="auto" w:fill="FFFFFF" w:themeFill="background1"/>
+          </w:tcPr>
+          <w:p>
+            <w:pPr>
+              <w:pStyle w:val="Brdtext"/>
+              <w:rPr>
+                <w:b/>
+                <w:bCs/>
+              </w:rPr>
+            </w:pPr>
+          </w:p>
+        </w:tc>
+        <w:tc>
+          <w:tcPr>
+            <w:tcW w:w="851" w:type="dxa"/>
+          </w:tcPr>
+          <w:p>
+            <w:pPr>
+              <w:pStyle w:val="Brdtext"/>
+              <w:rPr>
+                <w:b/>
+                <w:bCs/>
+              </w:rPr>
+            </w:pPr>
+            <w:r>
+              <w:rPr>
+                <w:b/>
+                <w:bCs/>
+              </w:rPr>
+              <w:t>4 april</w:t>
+            </w:r>
+            <w:r>
+              <w:rPr>
+                <w:b/>
+                <w:bCs/>
+              </w:rPr>
+              <w:t xml:space="preserve"> </w:t>
+            </w:r>
+          </w:p>
+        </w:tc>
+        <w:tc>
+          <w:tcPr>
+            <w:tcW w:w="1417" w:type="dxa"/>
+          </w:tcPr>
+          <w:p>
+            <w:pPr>
+              <w:pStyle w:val="Brdtext"/>
+              <w:rPr>
+                <w:b/>
+                <w:bCs/>
+                <w:sz w:val="28"/>
+                <w:szCs w:val="28"/>
+              </w:rPr>
+            </w:pPr>
+            <w:r>
+              <w:rPr>
+                <w:b/>
+                <w:bCs/>
+                <w:sz w:val="28"/>
+                <w:szCs w:val="28"/>
+              </w:rPr>
+              <w:t>JA</w:t>
+            </w:r>
+          </w:p>
+        </w:tc>
+        <w:tc>
+          <w:tcPr>
+            <w:tcW w:w="12558" w:type="dxa"/>
+          </w:tcPr>
+          <w:p>
+            <w:pPr>
+              <w:pStyle w:val="Brdtext"/>
+              <w:rPr>
+                <w:b/>
+                <w:bCs/>
+                <w:sz w:val="28"/>
+                <w:szCs w:val="28"/>
+              </w:rPr>
+            </w:pPr>
+            <w:r>
+              <w:rPr>
+                <w:b/>
+                <w:bCs/>
+                <w:sz w:val="28"/>
+                <w:szCs w:val="28"/>
+              </w:rPr>
+              <w:t>Börjat med min färgpalett.</w:t>
+            </w:r>
           </w:p>
         </w:tc>
       </w:tr>
@@ -1931,7 +2140,6 @@
                 <w:sz w:val="32"/>
                 <w:szCs w:val="32"/>
               </w:rPr>
-              <w:lastRenderedPageBreak/>
               <w:t xml:space="preserve">Vecka 16 </w:t>
             </w:r>
           </w:p>
@@ -2484,7 +2692,6 @@
                 <w:sz w:val="32"/>
                 <w:szCs w:val="32"/>
               </w:rPr>
-              <w:lastRenderedPageBreak/>
               <w:t>Vecka 18</w:t>
             </w:r>
           </w:p>

</xml_diff>

<commit_message>
logo done and added to git and log
</commit_message>
<xml_diff>
--- a/Loggbokmall-gränssnit-web2-webserver.docx
+++ b/Loggbokmall-gränssnit-web2-webserver.docx
@@ -1849,14 +1849,7 @@
                 <w:b/>
                 <w:bCs/>
               </w:rPr>
-              <w:t>7</w:t>
-            </w:r>
-            <w:r>
-              <w:rPr>
-                <w:b/>
-                <w:bCs/>
-              </w:rPr>
-              <w:t xml:space="preserve"> april</w:t>
+              <w:t>7 april</w:t>
             </w:r>
           </w:p>
         </w:tc>
@@ -1908,7 +1901,16 @@
                 <w:sz w:val="28"/>
                 <w:szCs w:val="28"/>
               </w:rPr>
-              <w:t>Jobbat med logo</w:t>
+              <w:t xml:space="preserve">Utvecklat en logo utifrån min tidigare design från gränssnittsdesign. Den är nu klar. </w:t>
+            </w:r>
+            <w:r>
+              <w:rPr>
+                <w:b/>
+                <w:bCs/>
+                <w:sz w:val="28"/>
+                <w:szCs w:val="28"/>
+              </w:rPr>
+              <w:t>Fortsatt med färgpalett</w:t>
             </w:r>
           </w:p>
         </w:tc>
@@ -5890,15 +5892,6 @@
 </file>
 
 <file path=customXml/item1.xml><?xml version="1.0" encoding="utf-8"?>
-<?mso-contentType ?>
-<FormTemplates xmlns="http://schemas.microsoft.com/sharepoint/v3/contenttype/forms">
-  <Display>DocumentLibraryForm</Display>
-  <Edit>DocumentLibraryForm</Edit>
-  <New>DocumentLibraryForm</New>
-</FormTemplates>
-</file>
-
-<file path=customXml/item2.xml><?xml version="1.0" encoding="utf-8"?>
 <ct:contentTypeSchema xmlns:ct="http://schemas.microsoft.com/office/2006/metadata/contentType" xmlns:ma="http://schemas.microsoft.com/office/2006/metadata/properties/metaAttributes" ct:_="" ma:_="" ma:contentTypeName="dokument" ma:contentTypeID="0x0101005889082008750348BBF3F89049F54A16" ma:contentTypeVersion="3" ma:contentTypeDescription="Skapa ett nytt dokument." ma:contentTypeScope="" ma:versionID="c6df42030ea44d18ae90d489858d9deb">
   <xsd:schema xmlns:xsd="http://www.w3.org/2001/XMLSchema" xmlns:xs="http://www.w3.org/2001/XMLSchema" xmlns:p="http://schemas.microsoft.com/office/2006/metadata/properties" xmlns:ns2="84abbfe3-091a-40e6-86d0-11b08bfcbb8d" targetNamespace="http://schemas.microsoft.com/office/2006/metadata/properties" ma:root="true" ma:fieldsID="c09d5cee99b747d1cbe1c3ba81c379dd" ns2:_="">
     <xsd:import namespace="84abbfe3-091a-40e6-86d0-11b08bfcbb8d"/>
@@ -6036,11 +6029,16 @@
 </ct:contentTypeSchema>
 </file>
 
-<file path=customXml/item3.xml><?xml version="1.0" encoding="utf-8"?>
-<b:Sources xmlns:b="http://schemas.openxmlformats.org/officeDocument/2006/bibliography" xmlns="http://schemas.openxmlformats.org/officeDocument/2006/bibliography" SelectedStyle="\APA.XSL" StyleName="APA"/>
+<file path=customXml/item2.xml><?xml version="1.0" encoding="utf-8"?>
+<?mso-contentType ?>
+<FormTemplates xmlns="http://schemas.microsoft.com/sharepoint/v3/contenttype/forms">
+  <Display>DocumentLibraryForm</Display>
+  <Edit>DocumentLibraryForm</Edit>
+  <New>DocumentLibraryForm</New>
+</FormTemplates>
 </file>
 
-<file path=customXml/item4.xml><?xml version="1.0" encoding="utf-8"?>
+<file path=customXml/item3.xml><?xml version="1.0" encoding="utf-8"?>
 <p:properties xmlns:p="http://schemas.microsoft.com/office/2006/metadata/properties" xmlns:xsi="http://www.w3.org/2001/XMLSchema-instance" xmlns:pc="http://schemas.microsoft.com/office/infopath/2007/PartnerControls">
   <documentManagement>
     <ReferenceId xmlns="84abbfe3-091a-40e6-86d0-11b08bfcbb8d" xsi:nil="true"/>
@@ -6048,15 +6046,11 @@
 </p:properties>
 </file>
 
-<file path=customXml/itemProps1.xml><?xml version="1.0" encoding="utf-8"?>
-<ds:datastoreItem xmlns:ds="http://schemas.openxmlformats.org/officeDocument/2006/customXml" ds:itemID="{C0868676-6D12-43DC-ACF3-699ED33CD6AA}">
-  <ds:schemaRefs>
-    <ds:schemaRef ds:uri="http://schemas.microsoft.com/sharepoint/v3/contenttype/forms"/>
-  </ds:schemaRefs>
-</ds:datastoreItem>
+<file path=customXml/item4.xml><?xml version="1.0" encoding="utf-8"?>
+<b:Sources xmlns:b="http://schemas.openxmlformats.org/officeDocument/2006/bibliography" xmlns="http://schemas.openxmlformats.org/officeDocument/2006/bibliography" SelectedStyle="\APA.XSL" StyleName="APA"/>
 </file>
 
-<file path=customXml/itemProps2.xml><?xml version="1.0" encoding="utf-8"?>
+<file path=customXml/itemProps1.xml><?xml version="1.0" encoding="utf-8"?>
 <ds:datastoreItem xmlns:ds="http://schemas.openxmlformats.org/officeDocument/2006/customXml" ds:itemID="{083588CA-602F-40AC-A366-E96F2B8723C5}">
   <ds:schemaRefs>
     <ds:schemaRef ds:uri="http://schemas.microsoft.com/office/2006/metadata/contentType"/>
@@ -6074,15 +6068,15 @@
 </ds:datastoreItem>
 </file>
 
-<file path=customXml/itemProps3.xml><?xml version="1.0" encoding="utf-8"?>
-<ds:datastoreItem xmlns:ds="http://schemas.openxmlformats.org/officeDocument/2006/customXml" ds:itemID="{79B06E5B-B7CB-41B7-826D-F15D76F1424F}">
+<file path=customXml/itemProps2.xml><?xml version="1.0" encoding="utf-8"?>
+<ds:datastoreItem xmlns:ds="http://schemas.openxmlformats.org/officeDocument/2006/customXml" ds:itemID="{C0868676-6D12-43DC-ACF3-699ED33CD6AA}">
   <ds:schemaRefs>
-    <ds:schemaRef ds:uri="http://schemas.openxmlformats.org/officeDocument/2006/bibliography"/>
+    <ds:schemaRef ds:uri="http://schemas.microsoft.com/sharepoint/v3/contenttype/forms"/>
   </ds:schemaRefs>
 </ds:datastoreItem>
 </file>
 
-<file path=customXml/itemProps4.xml><?xml version="1.0" encoding="utf-8"?>
+<file path=customXml/itemProps3.xml><?xml version="1.0" encoding="utf-8"?>
 <ds:datastoreItem xmlns:ds="http://schemas.openxmlformats.org/officeDocument/2006/customXml" ds:itemID="{FDDC96B3-20F6-4FA7-BBF7-302831435FB0}">
   <ds:schemaRefs>
     <ds:schemaRef ds:uri="http://schemas.microsoft.com/office/2006/metadata/properties"/>
@@ -6090,4 +6084,12 @@
     <ds:schemaRef ds:uri="84abbfe3-091a-40e6-86d0-11b08bfcbb8d"/>
   </ds:schemaRefs>
 </ds:datastoreItem>
+</file>
+
+<file path=customXml/itemProps4.xml><?xml version="1.0" encoding="utf-8"?>
+<ds:datastoreItem xmlns:ds="http://schemas.openxmlformats.org/officeDocument/2006/customXml" ds:itemID="{79B06E5B-B7CB-41B7-826D-F15D76F1424F}">
+  <ds:schemaRefs>
+    <ds:schemaRef ds:uri="http://schemas.openxmlformats.org/officeDocument/2006/bibliography"/>
+  </ds:schemaRefs>
+</ds:datastoreItem>
 </file>
</xml_diff>

<commit_message>
Log, better look, less errors and more work on graphical manual
</commit_message>
<xml_diff>
--- a/Loggbokmall-gränssnit-web2-webserver.docx
+++ b/Loggbokmall-gränssnit-web2-webserver.docx
@@ -2555,7 +2555,14 @@
                 <w:b/>
                 <w:bCs/>
               </w:rPr>
-              <w:t xml:space="preserve">25 april </w:t>
+              <w:t>22</w:t>
+            </w:r>
+            <w:r>
+              <w:rPr>
+                <w:b/>
+                <w:bCs/>
+              </w:rPr>
+              <w:t xml:space="preserve"> </w:t>
             </w:r>
           </w:p>
         </w:tc>
@@ -2573,6 +2580,15 @@
                 <w:szCs w:val="28"/>
               </w:rPr>
             </w:pPr>
+            <w:r>
+              <w:rPr>
+                <w:b/>
+                <w:bCs/>
+                <w:sz w:val="28"/>
+                <w:szCs w:val="28"/>
+              </w:rPr>
+              <w:t>JA</w:t>
+            </w:r>
           </w:p>
         </w:tc>
         <w:tc>
@@ -2589,6 +2605,15 @@
                 <w:szCs w:val="28"/>
               </w:rPr>
             </w:pPr>
+            <w:r>
+              <w:rPr>
+                <w:b/>
+                <w:bCs/>
+                <w:sz w:val="28"/>
+                <w:szCs w:val="28"/>
+              </w:rPr>
+              <w:t>Bättre utseende och display av produktlistan. Mer arbete på grafiska manualen.</w:t>
+            </w:r>
           </w:p>
         </w:tc>
       </w:tr>
@@ -6031,6 +6056,15 @@
 </file>
 
 <file path=customXml/item1.xml><?xml version="1.0" encoding="utf-8"?>
+<?mso-contentType ?>
+<FormTemplates xmlns="http://schemas.microsoft.com/sharepoint/v3/contenttype/forms">
+  <Display>DocumentLibraryForm</Display>
+  <Edit>DocumentLibraryForm</Edit>
+  <New>DocumentLibraryForm</New>
+</FormTemplates>
+</file>
+
+<file path=customXml/item2.xml><?xml version="1.0" encoding="utf-8"?>
 <ct:contentTypeSchema xmlns:ct="http://schemas.microsoft.com/office/2006/metadata/contentType" xmlns:ma="http://schemas.microsoft.com/office/2006/metadata/properties/metaAttributes" ct:_="" ma:_="" ma:contentTypeName="dokument" ma:contentTypeID="0x0101005889082008750348BBF3F89049F54A16" ma:contentTypeVersion="3" ma:contentTypeDescription="Skapa ett nytt dokument." ma:contentTypeScope="" ma:versionID="c6df42030ea44d18ae90d489858d9deb">
   <xsd:schema xmlns:xsd="http://www.w3.org/2001/XMLSchema" xmlns:xs="http://www.w3.org/2001/XMLSchema" xmlns:p="http://schemas.microsoft.com/office/2006/metadata/properties" xmlns:ns2="84abbfe3-091a-40e6-86d0-11b08bfcbb8d" targetNamespace="http://schemas.microsoft.com/office/2006/metadata/properties" ma:root="true" ma:fieldsID="c09d5cee99b747d1cbe1c3ba81c379dd" ns2:_="">
     <xsd:import namespace="84abbfe3-091a-40e6-86d0-11b08bfcbb8d"/>
@@ -6168,16 +6202,11 @@
 </ct:contentTypeSchema>
 </file>
 
-<file path=customXml/item2.xml><?xml version="1.0" encoding="utf-8"?>
-<?mso-contentType ?>
-<FormTemplates xmlns="http://schemas.microsoft.com/sharepoint/v3/contenttype/forms">
-  <Display>DocumentLibraryForm</Display>
-  <Edit>DocumentLibraryForm</Edit>
-  <New>DocumentLibraryForm</New>
-</FormTemplates>
+<file path=customXml/item3.xml><?xml version="1.0" encoding="utf-8"?>
+<b:Sources xmlns:b="http://schemas.openxmlformats.org/officeDocument/2006/bibliography" xmlns="http://schemas.openxmlformats.org/officeDocument/2006/bibliography" SelectedStyle="\APA.XSL" StyleName="APA"/>
 </file>
 
-<file path=customXml/item3.xml><?xml version="1.0" encoding="utf-8"?>
+<file path=customXml/item4.xml><?xml version="1.0" encoding="utf-8"?>
 <p:properties xmlns:p="http://schemas.microsoft.com/office/2006/metadata/properties" xmlns:xsi="http://www.w3.org/2001/XMLSchema-instance" xmlns:pc="http://schemas.microsoft.com/office/infopath/2007/PartnerControls">
   <documentManagement>
     <ReferenceId xmlns="84abbfe3-091a-40e6-86d0-11b08bfcbb8d" xsi:nil="true"/>
@@ -6185,11 +6214,15 @@
 </p:properties>
 </file>
 
-<file path=customXml/item4.xml><?xml version="1.0" encoding="utf-8"?>
-<b:Sources xmlns:b="http://schemas.openxmlformats.org/officeDocument/2006/bibliography" xmlns="http://schemas.openxmlformats.org/officeDocument/2006/bibliography" SelectedStyle="\APA.XSL" StyleName="APA"/>
+<file path=customXml/itemProps1.xml><?xml version="1.0" encoding="utf-8"?>
+<ds:datastoreItem xmlns:ds="http://schemas.openxmlformats.org/officeDocument/2006/customXml" ds:itemID="{C0868676-6D12-43DC-ACF3-699ED33CD6AA}">
+  <ds:schemaRefs>
+    <ds:schemaRef ds:uri="http://schemas.microsoft.com/sharepoint/v3/contenttype/forms"/>
+  </ds:schemaRefs>
+</ds:datastoreItem>
 </file>
 
-<file path=customXml/itemProps1.xml><?xml version="1.0" encoding="utf-8"?>
+<file path=customXml/itemProps2.xml><?xml version="1.0" encoding="utf-8"?>
 <ds:datastoreItem xmlns:ds="http://schemas.openxmlformats.org/officeDocument/2006/customXml" ds:itemID="{083588CA-602F-40AC-A366-E96F2B8723C5}">
   <ds:schemaRefs>
     <ds:schemaRef ds:uri="http://schemas.microsoft.com/office/2006/metadata/contentType"/>
@@ -6207,15 +6240,15 @@
 </ds:datastoreItem>
 </file>
 
-<file path=customXml/itemProps2.xml><?xml version="1.0" encoding="utf-8"?>
-<ds:datastoreItem xmlns:ds="http://schemas.openxmlformats.org/officeDocument/2006/customXml" ds:itemID="{C0868676-6D12-43DC-ACF3-699ED33CD6AA}">
+<file path=customXml/itemProps3.xml><?xml version="1.0" encoding="utf-8"?>
+<ds:datastoreItem xmlns:ds="http://schemas.openxmlformats.org/officeDocument/2006/customXml" ds:itemID="{79B06E5B-B7CB-41B7-826D-F15D76F1424F}">
   <ds:schemaRefs>
-    <ds:schemaRef ds:uri="http://schemas.microsoft.com/sharepoint/v3/contenttype/forms"/>
+    <ds:schemaRef ds:uri="http://schemas.openxmlformats.org/officeDocument/2006/bibliography"/>
   </ds:schemaRefs>
 </ds:datastoreItem>
 </file>
 
-<file path=customXml/itemProps3.xml><?xml version="1.0" encoding="utf-8"?>
+<file path=customXml/itemProps4.xml><?xml version="1.0" encoding="utf-8"?>
 <ds:datastoreItem xmlns:ds="http://schemas.openxmlformats.org/officeDocument/2006/customXml" ds:itemID="{FDDC96B3-20F6-4FA7-BBF7-302831435FB0}">
   <ds:schemaRefs>
     <ds:schemaRef ds:uri="http://schemas.microsoft.com/office/2006/metadata/properties"/>
@@ -6223,12 +6256,4 @@
     <ds:schemaRef ds:uri="84abbfe3-091a-40e6-86d0-11b08bfcbb8d"/>
   </ds:schemaRefs>
 </ds:datastoreItem>
-</file>
-
-<file path=customXml/itemProps4.xml><?xml version="1.0" encoding="utf-8"?>
-<ds:datastoreItem xmlns:ds="http://schemas.openxmlformats.org/officeDocument/2006/customXml" ds:itemID="{79B06E5B-B7CB-41B7-826D-F15D76F1424F}">
-  <ds:schemaRefs>
-    <ds:schemaRef ds:uri="http://schemas.openxmlformats.org/officeDocument/2006/bibliography"/>
-  </ds:schemaRefs>
-</ds:datastoreItem>
 </file>
</xml_diff>